<commit_message>
fixed custom action definition
</commit_message>
<xml_diff>
--- a/Documentation/Custom Action Definition - Stopping RISA32 Service.docx
+++ b/Documentation/Custom Action Definition - Stopping RISA32 Service.docx
@@ -143,7 +143,27 @@
           <w:szCs w:val="21"/>
           <w:shd w:val="clear" w:color="auto" w:fill="FAFAFA"/>
         </w:rPr>
-        <w:t>If you fail to stop the service, return error code. (installation should abort)</w:t>
+        <w:t xml:space="preserve">If you fail to stop the service, return </w:t>
+      </w:r>
+      <w:r>
+        <w:rPr>
+          <w:rFonts w:ascii="Consolas" w:hAnsi="Consolas"/>
+          <w:color w:val="171717"/>
+          <w:sz w:val="21"/>
+          <w:szCs w:val="21"/>
+          <w:shd w:val="clear" w:color="auto" w:fill="FAFAFA"/>
+        </w:rPr>
+        <w:t>ActionResult.Failure</w:t>
+      </w:r>
+      <w:r>
+        <w:rPr>
+          <w:rFonts w:ascii="Consolas" w:hAnsi="Consolas"/>
+          <w:color w:val="171717"/>
+          <w:sz w:val="21"/>
+          <w:szCs w:val="21"/>
+          <w:shd w:val="clear" w:color="auto" w:fill="FAFAFA"/>
+        </w:rPr>
+        <w:t>. (installation should abort)</w:t>
       </w:r>
     </w:p>
     <w:p>
@@ -162,7 +182,47 @@
           <w:szCs w:val="21"/>
           <w:shd w:val="clear" w:color="auto" w:fill="FAFAFA"/>
         </w:rPr>
-        <w:t>If the service does not exists, return success code (0)</w:t>
+        <w:t>If</w:t>
+      </w:r>
+      <w:r>
+        <w:rPr>
+          <w:rFonts w:ascii="Consolas" w:hAnsi="Consolas"/>
+          <w:color w:val="171717"/>
+          <w:sz w:val="21"/>
+          <w:szCs w:val="21"/>
+          <w:shd w:val="clear" w:color="auto" w:fill="FAFAFA"/>
+        </w:rPr>
+        <w:t xml:space="preserve"> you stopped the service or </w:t>
+      </w:r>
+      <w:r>
+        <w:rPr>
+          <w:rFonts w:ascii="Consolas" w:hAnsi="Consolas"/>
+          <w:color w:val="171717"/>
+          <w:sz w:val="21"/>
+          <w:szCs w:val="21"/>
+          <w:shd w:val="clear" w:color="auto" w:fill="FAFAFA"/>
+        </w:rPr>
+        <w:t xml:space="preserve">the service does not exist, return </w:t>
+      </w:r>
+      <w:r>
+        <w:rPr>
+          <w:rFonts w:ascii="Consolas" w:hAnsi="Consolas"/>
+          <w:color w:val="171717"/>
+          <w:sz w:val="21"/>
+          <w:szCs w:val="21"/>
+          <w:shd w:val="clear" w:color="auto" w:fill="FAFAFA"/>
+        </w:rPr>
+        <w:t>ActionResult.S</w:t>
+      </w:r>
+      <w:r>
+        <w:rPr>
+          <w:rFonts w:ascii="Consolas" w:hAnsi="Consolas"/>
+          <w:color w:val="171717"/>
+          <w:sz w:val="21"/>
+          <w:szCs w:val="21"/>
+          <w:shd w:val="clear" w:color="auto" w:fill="FAFAFA"/>
+        </w:rPr>
+        <w:t>uccess</w:t>
       </w:r>
     </w:p>
     <w:p>
@@ -213,7 +273,27 @@
           <w:szCs w:val="21"/>
           <w:shd w:val="clear" w:color="auto" w:fill="FAFAFA"/>
         </w:rPr>
-        <w:t>If service RISA32 exists stop it</w:t>
+        <w:t xml:space="preserve">If service RISA32 exists </w:t>
+      </w:r>
+      <w:r>
+        <w:rPr>
+          <w:rFonts w:ascii="Consolas" w:hAnsi="Consolas"/>
+          <w:color w:val="171717"/>
+          <w:sz w:val="21"/>
+          <w:szCs w:val="21"/>
+          <w:shd w:val="clear" w:color="auto" w:fill="FAFAFA"/>
+        </w:rPr>
+        <w:t>start</w:t>
+      </w:r>
+      <w:r>
+        <w:rPr>
+          <w:rFonts w:ascii="Consolas" w:hAnsi="Consolas"/>
+          <w:color w:val="171717"/>
+          <w:sz w:val="21"/>
+          <w:szCs w:val="21"/>
+          <w:shd w:val="clear" w:color="auto" w:fill="FAFAFA"/>
+        </w:rPr>
+        <w:t xml:space="preserve"> it</w:t>
       </w:r>
     </w:p>
     <w:p>
@@ -232,7 +312,37 @@
           <w:szCs w:val="21"/>
           <w:shd w:val="clear" w:color="auto" w:fill="FAFAFA"/>
         </w:rPr>
-        <w:t>If you fail to stop the service, return error code. (installation should abort)</w:t>
+        <w:t xml:space="preserve">If you fail to </w:t>
+      </w:r>
+      <w:r>
+        <w:rPr>
+          <w:rFonts w:ascii="Consolas" w:hAnsi="Consolas"/>
+          <w:color w:val="171717"/>
+          <w:sz w:val="21"/>
+          <w:szCs w:val="21"/>
+          <w:shd w:val="clear" w:color="auto" w:fill="FAFAFA"/>
+        </w:rPr>
+        <w:t>start</w:t>
+      </w:r>
+      <w:r>
+        <w:rPr>
+          <w:rFonts w:ascii="Consolas" w:hAnsi="Consolas"/>
+          <w:color w:val="171717"/>
+          <w:sz w:val="21"/>
+          <w:szCs w:val="21"/>
+          <w:shd w:val="clear" w:color="auto" w:fill="FAFAFA"/>
+        </w:rPr>
+        <w:t xml:space="preserve"> the service, return </w:t>
+      </w:r>
+      <w:r>
+        <w:rPr>
+          <w:rFonts w:ascii="Consolas" w:hAnsi="Consolas"/>
+          <w:color w:val="171717"/>
+          <w:sz w:val="21"/>
+          <w:szCs w:val="21"/>
+          <w:shd w:val="clear" w:color="auto" w:fill="FAFAFA"/>
+        </w:rPr>
+        <w:t>ActionResult.Success</w:t>
       </w:r>
     </w:p>
     <w:p>
@@ -251,7 +361,19 @@
           <w:szCs w:val="21"/>
           <w:shd w:val="clear" w:color="auto" w:fill="FAFAFA"/>
         </w:rPr>
-        <w:t>If the service does not exists, return success code (0)</w:t>
+        <w:t>If the service does not exist, or you are able to start the service, return ActionResult.Success</w:t>
+      </w:r>
+    </w:p>
+    <w:p>
+      <w:pPr>
+        <w:pStyle w:val="ListParagraph"/>
+        <w:numPr>
+          <w:ilvl w:val="1"/>
+          <w:numId w:val="3"/>
+        </w:numPr>
+      </w:pPr>
+      <w:r>
+        <w:t>(basically always success)</w:t>
       </w:r>
     </w:p>
     <w:sectPr>

</xml_diff>